<commit_message>
info del sitio alterno
</commit_message>
<xml_diff>
--- a/docu.docx
+++ b/docu.docx
@@ -123,6 +123,54 @@
         </w:rPr>
         <w:t>Proin nec augue. Quisque aliquam tempor magna. Pellentesque habitant morbi tristique senectus et netus et malesuada fames ac turpis egestas.</w:t>
       </w:r>
+    </w:p>
+    <w:p>
+      <w:pPr>
+        <w:rPr>
+          <w:noProof/>
+        </w:rPr>
+      </w:pPr>
+    </w:p>
+    <w:p>
+      <w:pPr>
+        <w:rPr>
+          <w:noProof/>
+        </w:rPr>
+      </w:pPr>
+    </w:p>
+    <w:p>
+      <w:pPr>
+        <w:rPr>
+          <w:noProof/>
+        </w:rPr>
+      </w:pPr>
+      <w:r>
+        <w:rPr>
+          <w:noProof/>
+        </w:rPr>
+        <w:t xml:space="preserve"> La puta que la pario </w:t>
+      </w:r>
+    </w:p>
+    <w:p>
+      <w:pPr>
+        <w:rPr>
+          <w:noProof/>
+        </w:rPr>
+      </w:pPr>
+    </w:p>
+    <w:p>
+      <w:pPr>
+        <w:rPr>
+          <w:noProof/>
+        </w:rPr>
+      </w:pPr>
+    </w:p>
+    <w:p>
+      <w:pPr>
+        <w:rPr>
+          <w:noProof/>
+        </w:rPr>
+      </w:pPr>
     </w:p>
     <w:p>
       <w:r>

</xml_diff>